<commit_message>
Update use case and UC document
</commit_message>
<xml_diff>
--- a/documents/UseCase_LinhLLL/UC_All_FC/UC_FC2_Sprint1.docx
+++ b/documents/UseCase_LinhLLL/UC_All_FC/UC_FC2_Sprint1.docx
@@ -312,7 +312,6 @@
                 <w:szCs w:val="24"/>
               </w:rPr>
             </w:pPr>
-            <w:proofErr w:type="spellStart"/>
             <w:r>
               <w:rPr>
                 <w:rFonts w:ascii="Times New Roman" w:hAnsi="Times New Roman" w:cs="Times New Roman"/>
@@ -321,7 +320,6 @@
               </w:rPr>
               <w:t>LinhLLL</w:t>
             </w:r>
-            <w:proofErr w:type="spellEnd"/>
           </w:p>
         </w:tc>
       </w:tr>
@@ -1142,7 +1140,15 @@
                       <w:sz w:val="24"/>
                       <w:szCs w:val="24"/>
                     </w:rPr>
-                    <w:t>Display sub-menu include:</w:t>
+                    <w:t xml:space="preserve">Display sub-menu </w:t>
+                  </w:r>
+                  <w:r>
+                    <w:rPr>
+                      <w:rFonts w:ascii="Times New Roman" w:hAnsi="Times New Roman" w:cs="Times New Roman"/>
+                      <w:sz w:val="24"/>
+                      <w:szCs w:val="24"/>
+                    </w:rPr>
+                    <w:t>includes:</w:t>
                   </w:r>
                 </w:p>
                 <w:p>
@@ -1274,7 +1280,7 @@
                   <w:pPr>
                     <w:cnfStyle w:val="000000100000" w:firstRow="0" w:lastRow="0" w:firstColumn="0" w:lastColumn="0" w:oddVBand="0" w:evenVBand="0" w:oddHBand="1" w:evenHBand="0" w:firstRowFirstColumn="0" w:firstRowLastColumn="0" w:lastRowFirstColumn="0" w:lastRowLastColumn="0"/>
                     <w:rPr>
-                      <w:rFonts w:ascii="Times New Roman" w:hAnsi="Times New Roman" w:cs="Times New Roman"/>
+                      <w:rFonts w:ascii="Times New Roman" w:eastAsia="Trebuchet MS" w:hAnsi="Times New Roman" w:cs="Times New Roman"/>
                       <w:sz w:val="24"/>
                       <w:szCs w:val="24"/>
                     </w:rPr>
@@ -1302,6 +1308,286 @@
                       <w:szCs w:val="24"/>
                     </w:rPr>
                     <w:t xml:space="preserve"> screen</w:t>
+                  </w:r>
+                  <w:r>
+                    <w:rPr>
+                      <w:rFonts w:ascii="Times New Roman" w:eastAsia="Trebuchet MS" w:hAnsi="Times New Roman" w:cs="Times New Roman"/>
+                      <w:sz w:val="24"/>
+                      <w:szCs w:val="24"/>
+                    </w:rPr>
+                    <w:t xml:space="preserve"> include</w:t>
+                  </w:r>
+                  <w:r>
+                    <w:rPr>
+                      <w:rFonts w:ascii="Times New Roman" w:eastAsia="Trebuchet MS" w:hAnsi="Times New Roman" w:cs="Times New Roman"/>
+                      <w:sz w:val="24"/>
+                      <w:szCs w:val="24"/>
+                    </w:rPr>
+                    <w:t>s</w:t>
+                  </w:r>
+                  <w:r>
+                    <w:rPr>
+                      <w:rFonts w:ascii="Times New Roman" w:eastAsia="Trebuchet MS" w:hAnsi="Times New Roman" w:cs="Times New Roman"/>
+                      <w:sz w:val="24"/>
+                      <w:szCs w:val="24"/>
+                    </w:rPr>
+                    <w:t>:</w:t>
+                  </w:r>
+                </w:p>
+                <w:p>
+                  <w:pPr>
+                    <w:pStyle w:val="ListParagraph"/>
+                    <w:numPr>
+                      <w:ilvl w:val="0"/>
+                      <w:numId w:val="1"/>
+                    </w:numPr>
+                    <w:cnfStyle w:val="000000100000" w:firstRow="0" w:lastRow="0" w:firstColumn="0" w:lastColumn="0" w:oddVBand="0" w:evenVBand="0" w:oddHBand="1" w:evenHBand="0" w:firstRowFirstColumn="0" w:firstRowLastColumn="0" w:lastRowFirstColumn="0" w:lastRowLastColumn="0"/>
+                    <w:rPr>
+                      <w:rFonts w:ascii="Times New Roman" w:hAnsi="Times New Roman" w:cs="Times New Roman"/>
+                      <w:sz w:val="24"/>
+                      <w:szCs w:val="24"/>
+                    </w:rPr>
+                  </w:pPr>
+                  <w:r>
+                    <w:rPr>
+                      <w:rFonts w:ascii="Times New Roman" w:hAnsi="Times New Roman" w:cs="Times New Roman"/>
+                      <w:sz w:val="24"/>
+                      <w:szCs w:val="24"/>
+                    </w:rPr>
+                    <w:t>“Monthly” Budget field</w:t>
+                  </w:r>
+                </w:p>
+                <w:p>
+                  <w:pPr>
+                    <w:pStyle w:val="ListParagraph"/>
+                    <w:numPr>
+                      <w:ilvl w:val="0"/>
+                      <w:numId w:val="1"/>
+                    </w:numPr>
+                    <w:cnfStyle w:val="000000100000" w:firstRow="0" w:lastRow="0" w:firstColumn="0" w:lastColumn="0" w:oddVBand="0" w:evenVBand="0" w:oddHBand="1" w:evenHBand="0" w:firstRowFirstColumn="0" w:firstRowLastColumn="0" w:lastRowFirstColumn="0" w:lastRowLastColumn="0"/>
+                    <w:rPr>
+                      <w:rFonts w:ascii="Times New Roman" w:hAnsi="Times New Roman" w:cs="Times New Roman"/>
+                      <w:sz w:val="24"/>
+                      <w:szCs w:val="24"/>
+                    </w:rPr>
+                  </w:pPr>
+                  <w:r>
+                    <w:rPr>
+                      <w:rFonts w:ascii="Times New Roman" w:hAnsi="Times New Roman" w:cs="Times New Roman"/>
+                      <w:sz w:val="24"/>
+                      <w:szCs w:val="24"/>
+                    </w:rPr>
+                    <w:t>“Living cost” section</w:t>
+                  </w:r>
+                  <w:r>
+                    <w:rPr>
+                      <w:rFonts w:ascii="Times New Roman" w:hAnsi="Times New Roman" w:cs="Times New Roman"/>
+                      <w:sz w:val="24"/>
+                      <w:szCs w:val="24"/>
+                    </w:rPr>
+                    <w:t xml:space="preserve"> include</w:t>
+                  </w:r>
+                  <w:r>
+                    <w:rPr>
+                      <w:rFonts w:ascii="Times New Roman" w:hAnsi="Times New Roman" w:cs="Times New Roman"/>
+                      <w:sz w:val="24"/>
+                      <w:szCs w:val="24"/>
+                    </w:rPr>
+                    <w:t>s</w:t>
+                  </w:r>
+                  <w:r>
+                    <w:rPr>
+                      <w:rFonts w:ascii="Times New Roman" w:hAnsi="Times New Roman" w:cs="Times New Roman"/>
+                      <w:sz w:val="24"/>
+                      <w:szCs w:val="24"/>
+                    </w:rPr>
+                    <w:t>:</w:t>
+                  </w:r>
+                </w:p>
+                <w:p>
+                  <w:pPr>
+                    <w:pStyle w:val="ListParagraph"/>
+                    <w:numPr>
+                      <w:ilvl w:val="0"/>
+                      <w:numId w:val="4"/>
+                    </w:numPr>
+                    <w:cnfStyle w:val="000000100000" w:firstRow="0" w:lastRow="0" w:firstColumn="0" w:lastColumn="0" w:oddVBand="0" w:evenVBand="0" w:oddHBand="1" w:evenHBand="0" w:firstRowFirstColumn="0" w:firstRowLastColumn="0" w:lastRowFirstColumn="0" w:lastRowLastColumn="0"/>
+                    <w:rPr>
+                      <w:rFonts w:ascii="Times New Roman" w:hAnsi="Times New Roman" w:cs="Times New Roman"/>
+                      <w:sz w:val="24"/>
+                      <w:szCs w:val="24"/>
+                    </w:rPr>
+                  </w:pPr>
+                  <w:r>
+                    <w:rPr>
+                      <w:rFonts w:ascii="Times New Roman" w:hAnsi="Times New Roman" w:cs="Times New Roman"/>
+                      <w:sz w:val="24"/>
+                      <w:szCs w:val="24"/>
+                    </w:rPr>
+                    <w:t xml:space="preserve"> </w:t>
+                  </w:r>
+                  <w:r>
+                    <w:rPr>
+                      <w:rFonts w:ascii="Times New Roman" w:hAnsi="Times New Roman" w:cs="Times New Roman"/>
+                      <w:sz w:val="24"/>
+                      <w:szCs w:val="24"/>
+                    </w:rPr>
+                    <w:t>“Meals” field</w:t>
+                  </w:r>
+                </w:p>
+                <w:p>
+                  <w:pPr>
+                    <w:pStyle w:val="ListParagraph"/>
+                    <w:numPr>
+                      <w:ilvl w:val="0"/>
+                      <w:numId w:val="4"/>
+                    </w:numPr>
+                    <w:cnfStyle w:val="000000100000" w:firstRow="0" w:lastRow="0" w:firstColumn="0" w:lastColumn="0" w:oddVBand="0" w:evenVBand="0" w:oddHBand="1" w:evenHBand="0" w:firstRowFirstColumn="0" w:firstRowLastColumn="0" w:lastRowFirstColumn="0" w:lastRowLastColumn="0"/>
+                    <w:rPr>
+                      <w:rFonts w:ascii="Times New Roman" w:hAnsi="Times New Roman" w:cs="Times New Roman"/>
+                      <w:sz w:val="24"/>
+                      <w:szCs w:val="24"/>
+                    </w:rPr>
+                  </w:pPr>
+                  <w:r>
+                    <w:rPr>
+                      <w:rFonts w:ascii="Times New Roman" w:hAnsi="Times New Roman" w:cs="Times New Roman"/>
+                      <w:sz w:val="24"/>
+                      <w:szCs w:val="24"/>
+                    </w:rPr>
+                    <w:t>“Shopping expense”</w:t>
+                  </w:r>
+                  <w:r>
+                    <w:rPr>
+                      <w:rFonts w:ascii="Times New Roman" w:hAnsi="Times New Roman" w:cs="Times New Roman"/>
+                      <w:sz w:val="24"/>
+                      <w:szCs w:val="24"/>
+                    </w:rPr>
+                    <w:t xml:space="preserve"> field</w:t>
+                  </w:r>
+                </w:p>
+                <w:p>
+                  <w:pPr>
+                    <w:pStyle w:val="ListParagraph"/>
+                    <w:numPr>
+                      <w:ilvl w:val="0"/>
+                      <w:numId w:val="4"/>
+                    </w:numPr>
+                    <w:cnfStyle w:val="000000100000" w:firstRow="0" w:lastRow="0" w:firstColumn="0" w:lastColumn="0" w:oddVBand="0" w:evenVBand="0" w:oddHBand="1" w:evenHBand="0" w:firstRowFirstColumn="0" w:firstRowLastColumn="0" w:lastRowFirstColumn="0" w:lastRowLastColumn="0"/>
+                    <w:rPr>
+                      <w:rFonts w:ascii="Times New Roman" w:hAnsi="Times New Roman" w:cs="Times New Roman"/>
+                      <w:sz w:val="24"/>
+                      <w:szCs w:val="24"/>
+                    </w:rPr>
+                  </w:pPr>
+                  <w:r>
+                    <w:rPr>
+                      <w:rFonts w:ascii="Times New Roman" w:hAnsi="Times New Roman" w:cs="Times New Roman"/>
+                      <w:sz w:val="24"/>
+                      <w:szCs w:val="24"/>
+                    </w:rPr>
+                    <w:t>“Birthday expense”</w:t>
+                  </w:r>
+                  <w:r>
+                    <w:rPr>
+                      <w:rFonts w:ascii="Times New Roman" w:hAnsi="Times New Roman" w:cs="Times New Roman"/>
+                      <w:sz w:val="24"/>
+                      <w:szCs w:val="24"/>
+                    </w:rPr>
+                    <w:t xml:space="preserve"> field</w:t>
+                  </w:r>
+                </w:p>
+                <w:p>
+                  <w:pPr>
+                    <w:pStyle w:val="ListParagraph"/>
+                    <w:numPr>
+                      <w:ilvl w:val="0"/>
+                      <w:numId w:val="4"/>
+                    </w:numPr>
+                    <w:cnfStyle w:val="000000100000" w:firstRow="0" w:lastRow="0" w:firstColumn="0" w:lastColumn="0" w:oddVBand="0" w:evenVBand="0" w:oddHBand="1" w:evenHBand="0" w:firstRowFirstColumn="0" w:firstRowLastColumn="0" w:lastRowFirstColumn="0" w:lastRowLastColumn="0"/>
+                    <w:rPr>
+                      <w:rFonts w:ascii="Times New Roman" w:hAnsi="Times New Roman" w:cs="Times New Roman"/>
+                      <w:sz w:val="24"/>
+                      <w:szCs w:val="24"/>
+                    </w:rPr>
+                  </w:pPr>
+                  <w:r>
+                    <w:rPr>
+                      <w:rFonts w:ascii="Times New Roman" w:hAnsi="Times New Roman" w:cs="Times New Roman"/>
+                      <w:sz w:val="24"/>
+                      <w:szCs w:val="24"/>
+                    </w:rPr>
+                    <w:t>“Party expense”</w:t>
+                  </w:r>
+                  <w:r>
+                    <w:rPr>
+                      <w:rFonts w:ascii="Times New Roman" w:hAnsi="Times New Roman" w:cs="Times New Roman"/>
+                      <w:sz w:val="24"/>
+                      <w:szCs w:val="24"/>
+                    </w:rPr>
+                    <w:t xml:space="preserve"> field</w:t>
+                  </w:r>
+                </w:p>
+                <w:p>
+                  <w:pPr>
+                    <w:pStyle w:val="ListParagraph"/>
+                    <w:numPr>
+                      <w:ilvl w:val="0"/>
+                      <w:numId w:val="4"/>
+                    </w:numPr>
+                    <w:cnfStyle w:val="000000100000" w:firstRow="0" w:lastRow="0" w:firstColumn="0" w:lastColumn="0" w:oddVBand="0" w:evenVBand="0" w:oddHBand="1" w:evenHBand="0" w:firstRowFirstColumn="0" w:firstRowLastColumn="0" w:lastRowFirstColumn="0" w:lastRowLastColumn="0"/>
+                    <w:rPr>
+                      <w:rFonts w:ascii="Times New Roman" w:hAnsi="Times New Roman" w:cs="Times New Roman"/>
+                      <w:sz w:val="24"/>
+                      <w:szCs w:val="24"/>
+                    </w:rPr>
+                  </w:pPr>
+                  <w:r>
+                    <w:rPr>
+                      <w:rFonts w:ascii="Times New Roman" w:hAnsi="Times New Roman" w:cs="Times New Roman"/>
+                      <w:sz w:val="24"/>
+                      <w:szCs w:val="24"/>
+                    </w:rPr>
+                    <w:t>“Clothes”</w:t>
+                  </w:r>
+                  <w:r>
+                    <w:rPr>
+                      <w:rFonts w:ascii="Times New Roman" w:hAnsi="Times New Roman" w:cs="Times New Roman"/>
+                      <w:sz w:val="24"/>
+                      <w:szCs w:val="24"/>
+                    </w:rPr>
+                    <w:t xml:space="preserve"> field</w:t>
+                  </w:r>
+                </w:p>
+                <w:p>
+                  <w:pPr>
+                    <w:pStyle w:val="ListParagraph"/>
+                    <w:numPr>
+                      <w:ilvl w:val="0"/>
+                      <w:numId w:val="4"/>
+                    </w:numPr>
+                    <w:cnfStyle w:val="000000100000" w:firstRow="0" w:lastRow="0" w:firstColumn="0" w:lastColumn="0" w:oddVBand="0" w:evenVBand="0" w:oddHBand="1" w:evenHBand="0" w:firstRowFirstColumn="0" w:firstRowLastColumn="0" w:lastRowFirstColumn="0" w:lastRowLastColumn="0"/>
+                    <w:rPr>
+                      <w:rFonts w:ascii="Times New Roman" w:hAnsi="Times New Roman" w:cs="Times New Roman"/>
+                      <w:sz w:val="24"/>
+                      <w:szCs w:val="24"/>
+                    </w:rPr>
+                  </w:pPr>
+                  <w:r>
+                    <w:rPr>
+                      <w:rFonts w:ascii="Times New Roman" w:hAnsi="Times New Roman" w:cs="Times New Roman"/>
+                      <w:sz w:val="24"/>
+                      <w:szCs w:val="24"/>
+                    </w:rPr>
+                    <w:t>“Others”</w:t>
+                  </w:r>
+                  <w:r>
+                    <w:rPr>
+                      <w:rFonts w:ascii="Times New Roman" w:hAnsi="Times New Roman" w:cs="Times New Roman"/>
+                      <w:sz w:val="24"/>
+                      <w:szCs w:val="24"/>
+                    </w:rPr>
+                    <w:t xml:space="preserve"> field</w:t>
                   </w:r>
                 </w:p>
               </w:tc>
@@ -1443,7 +1729,15 @@
                       <w:sz w:val="24"/>
                       <w:szCs w:val="24"/>
                     </w:rPr>
-                    <w:t>Return “Schedule” screen</w:t>
+                    <w:t>Return to “</w:t>
+                  </w:r>
+                  <w:r>
+                    <w:rPr>
+                      <w:rFonts w:ascii="Times New Roman" w:eastAsia="Trebuchet MS" w:hAnsi="Times New Roman" w:cs="Times New Roman"/>
+                      <w:sz w:val="24"/>
+                      <w:szCs w:val="24"/>
+                    </w:rPr>
+                    <w:t>Schedule” screen</w:t>
                   </w:r>
                 </w:p>
                 <w:p>
@@ -1774,7 +2068,15 @@
                       <w:sz w:val="24"/>
                       <w:szCs w:val="24"/>
                     </w:rPr>
-                    <w:t>Display sub-menu include:</w:t>
+                    <w:t xml:space="preserve">Display sub-menu </w:t>
+                  </w:r>
+                  <w:r>
+                    <w:rPr>
+                      <w:rFonts w:ascii="Times New Roman" w:hAnsi="Times New Roman" w:cs="Times New Roman"/>
+                      <w:sz w:val="24"/>
+                      <w:szCs w:val="24"/>
+                    </w:rPr>
+                    <w:t>includes:</w:t>
                   </w:r>
                 </w:p>
                 <w:p>
@@ -1843,6 +2145,7 @@
                       <w:sz w:val="24"/>
                       <w:szCs w:val="24"/>
                     </w:rPr>
+                    <w:lastRenderedPageBreak/>
                     <w:t>Delete Schedule</w:t>
                   </w:r>
                 </w:p>
@@ -1871,6 +2174,7 @@
                       <w:sz w:val="24"/>
                       <w:szCs w:val="24"/>
                     </w:rPr>
+                    <w:lastRenderedPageBreak/>
                     <w:t>3</w:t>
                   </w:r>
                 </w:p>
@@ -1906,7 +2210,7 @@
                   <w:pPr>
                     <w:cnfStyle w:val="000000100000" w:firstRow="0" w:lastRow="0" w:firstColumn="0" w:lastColumn="0" w:oddVBand="0" w:evenVBand="0" w:oddHBand="1" w:evenHBand="0" w:firstRowFirstColumn="0" w:firstRowLastColumn="0" w:lastRowFirstColumn="0" w:lastRowLastColumn="0"/>
                     <w:rPr>
-                      <w:rFonts w:ascii="Times New Roman" w:hAnsi="Times New Roman" w:cs="Times New Roman"/>
+                      <w:rFonts w:ascii="Times New Roman" w:eastAsia="Trebuchet MS" w:hAnsi="Times New Roman" w:cs="Times New Roman"/>
                       <w:sz w:val="24"/>
                       <w:szCs w:val="24"/>
                     </w:rPr>
@@ -1934,6 +2238,272 @@
                       <w:szCs w:val="24"/>
                     </w:rPr>
                     <w:t xml:space="preserve"> screen</w:t>
+                  </w:r>
+                  <w:r>
+                    <w:rPr>
+                      <w:rFonts w:ascii="Times New Roman" w:eastAsia="Trebuchet MS" w:hAnsi="Times New Roman" w:cs="Times New Roman"/>
+                      <w:sz w:val="24"/>
+                      <w:szCs w:val="24"/>
+                    </w:rPr>
+                    <w:t xml:space="preserve"> </w:t>
+                  </w:r>
+                  <w:r>
+                    <w:rPr>
+                      <w:rFonts w:ascii="Times New Roman" w:eastAsia="Trebuchet MS" w:hAnsi="Times New Roman" w:cs="Times New Roman"/>
+                      <w:sz w:val="24"/>
+                      <w:szCs w:val="24"/>
+                    </w:rPr>
+                    <w:t>includes:</w:t>
+                  </w:r>
+                </w:p>
+                <w:p>
+                  <w:pPr>
+                    <w:pStyle w:val="ListParagraph"/>
+                    <w:numPr>
+                      <w:ilvl w:val="0"/>
+                      <w:numId w:val="1"/>
+                    </w:numPr>
+                    <w:cnfStyle w:val="000000100000" w:firstRow="0" w:lastRow="0" w:firstColumn="0" w:lastColumn="0" w:oddVBand="0" w:evenVBand="0" w:oddHBand="1" w:evenHBand="0" w:firstRowFirstColumn="0" w:firstRowLastColumn="0" w:lastRowFirstColumn="0" w:lastRowLastColumn="0"/>
+                    <w:rPr>
+                      <w:rFonts w:ascii="Times New Roman" w:hAnsi="Times New Roman" w:cs="Times New Roman"/>
+                      <w:sz w:val="24"/>
+                      <w:szCs w:val="24"/>
+                    </w:rPr>
+                  </w:pPr>
+                  <w:r>
+                    <w:rPr>
+                      <w:rFonts w:ascii="Times New Roman" w:hAnsi="Times New Roman" w:cs="Times New Roman"/>
+                      <w:sz w:val="24"/>
+                      <w:szCs w:val="24"/>
+                    </w:rPr>
+                    <w:t>“Monthly” Budget field</w:t>
+                  </w:r>
+                </w:p>
+                <w:p>
+                  <w:pPr>
+                    <w:pStyle w:val="ListParagraph"/>
+                    <w:numPr>
+                      <w:ilvl w:val="0"/>
+                      <w:numId w:val="1"/>
+                    </w:numPr>
+                    <w:cnfStyle w:val="000000100000" w:firstRow="0" w:lastRow="0" w:firstColumn="0" w:lastColumn="0" w:oddVBand="0" w:evenVBand="0" w:oddHBand="1" w:evenHBand="0" w:firstRowFirstColumn="0" w:firstRowLastColumn="0" w:lastRowFirstColumn="0" w:lastRowLastColumn="0"/>
+                    <w:rPr>
+                      <w:rFonts w:ascii="Times New Roman" w:hAnsi="Times New Roman" w:cs="Times New Roman"/>
+                      <w:sz w:val="24"/>
+                      <w:szCs w:val="24"/>
+                    </w:rPr>
+                  </w:pPr>
+                  <w:r>
+                    <w:rPr>
+                      <w:rFonts w:ascii="Times New Roman" w:hAnsi="Times New Roman" w:cs="Times New Roman"/>
+                      <w:sz w:val="24"/>
+                      <w:szCs w:val="24"/>
+                    </w:rPr>
+                    <w:t>“Living cost” section</w:t>
+                  </w:r>
+                  <w:bookmarkStart w:id="0" w:name="_GoBack"/>
+                  <w:bookmarkEnd w:id="0"/>
+                  <w:r>
+                    <w:rPr>
+                      <w:rFonts w:ascii="Times New Roman" w:hAnsi="Times New Roman" w:cs="Times New Roman"/>
+                      <w:sz w:val="24"/>
+                      <w:szCs w:val="24"/>
+                    </w:rPr>
+                    <w:t xml:space="preserve"> </w:t>
+                  </w:r>
+                  <w:r>
+                    <w:rPr>
+                      <w:rFonts w:ascii="Times New Roman" w:hAnsi="Times New Roman" w:cs="Times New Roman"/>
+                      <w:sz w:val="24"/>
+                      <w:szCs w:val="24"/>
+                    </w:rPr>
+                    <w:t>includes:</w:t>
+                  </w:r>
+                </w:p>
+                <w:p>
+                  <w:pPr>
+                    <w:pStyle w:val="ListParagraph"/>
+                    <w:numPr>
+                      <w:ilvl w:val="0"/>
+                      <w:numId w:val="4"/>
+                    </w:numPr>
+                    <w:cnfStyle w:val="000000100000" w:firstRow="0" w:lastRow="0" w:firstColumn="0" w:lastColumn="0" w:oddVBand="0" w:evenVBand="0" w:oddHBand="1" w:evenHBand="0" w:firstRowFirstColumn="0" w:firstRowLastColumn="0" w:lastRowFirstColumn="0" w:lastRowLastColumn="0"/>
+                    <w:rPr>
+                      <w:rFonts w:ascii="Times New Roman" w:hAnsi="Times New Roman" w:cs="Times New Roman"/>
+                      <w:sz w:val="24"/>
+                      <w:szCs w:val="24"/>
+                    </w:rPr>
+                  </w:pPr>
+                  <w:r>
+                    <w:rPr>
+                      <w:rFonts w:ascii="Times New Roman" w:hAnsi="Times New Roman" w:cs="Times New Roman"/>
+                      <w:sz w:val="24"/>
+                      <w:szCs w:val="24"/>
+                    </w:rPr>
+                    <w:t xml:space="preserve"> </w:t>
+                  </w:r>
+                  <w:r>
+                    <w:rPr>
+                      <w:rFonts w:ascii="Times New Roman" w:hAnsi="Times New Roman" w:cs="Times New Roman"/>
+                      <w:sz w:val="24"/>
+                      <w:szCs w:val="24"/>
+                    </w:rPr>
+                    <w:t>“Meals” field</w:t>
+                  </w:r>
+                </w:p>
+                <w:p>
+                  <w:pPr>
+                    <w:pStyle w:val="ListParagraph"/>
+                    <w:numPr>
+                      <w:ilvl w:val="0"/>
+                      <w:numId w:val="4"/>
+                    </w:numPr>
+                    <w:cnfStyle w:val="000000100000" w:firstRow="0" w:lastRow="0" w:firstColumn="0" w:lastColumn="0" w:oddVBand="0" w:evenVBand="0" w:oddHBand="1" w:evenHBand="0" w:firstRowFirstColumn="0" w:firstRowLastColumn="0" w:lastRowFirstColumn="0" w:lastRowLastColumn="0"/>
+                    <w:rPr>
+                      <w:rFonts w:ascii="Times New Roman" w:hAnsi="Times New Roman" w:cs="Times New Roman"/>
+                      <w:sz w:val="24"/>
+                      <w:szCs w:val="24"/>
+                    </w:rPr>
+                  </w:pPr>
+                  <w:r>
+                    <w:rPr>
+                      <w:rFonts w:ascii="Times New Roman" w:hAnsi="Times New Roman" w:cs="Times New Roman"/>
+                      <w:sz w:val="24"/>
+                      <w:szCs w:val="24"/>
+                    </w:rPr>
+                    <w:t>“Shopping expense”</w:t>
+                  </w:r>
+                  <w:r>
+                    <w:rPr>
+                      <w:rFonts w:ascii="Times New Roman" w:hAnsi="Times New Roman" w:cs="Times New Roman"/>
+                      <w:sz w:val="24"/>
+                      <w:szCs w:val="24"/>
+                    </w:rPr>
+                    <w:t xml:space="preserve"> field</w:t>
+                  </w:r>
+                </w:p>
+                <w:p>
+                  <w:pPr>
+                    <w:pStyle w:val="ListParagraph"/>
+                    <w:numPr>
+                      <w:ilvl w:val="0"/>
+                      <w:numId w:val="4"/>
+                    </w:numPr>
+                    <w:cnfStyle w:val="000000100000" w:firstRow="0" w:lastRow="0" w:firstColumn="0" w:lastColumn="0" w:oddVBand="0" w:evenVBand="0" w:oddHBand="1" w:evenHBand="0" w:firstRowFirstColumn="0" w:firstRowLastColumn="0" w:lastRowFirstColumn="0" w:lastRowLastColumn="0"/>
+                    <w:rPr>
+                      <w:rFonts w:ascii="Times New Roman" w:hAnsi="Times New Roman" w:cs="Times New Roman"/>
+                      <w:sz w:val="24"/>
+                      <w:szCs w:val="24"/>
+                    </w:rPr>
+                  </w:pPr>
+                  <w:r>
+                    <w:rPr>
+                      <w:rFonts w:ascii="Times New Roman" w:hAnsi="Times New Roman" w:cs="Times New Roman"/>
+                      <w:sz w:val="24"/>
+                      <w:szCs w:val="24"/>
+                    </w:rPr>
+                    <w:t>“Birthday expense”</w:t>
+                  </w:r>
+                  <w:r>
+                    <w:rPr>
+                      <w:rFonts w:ascii="Times New Roman" w:hAnsi="Times New Roman" w:cs="Times New Roman"/>
+                      <w:sz w:val="24"/>
+                      <w:szCs w:val="24"/>
+                    </w:rPr>
+                    <w:t xml:space="preserve"> field</w:t>
+                  </w:r>
+                </w:p>
+                <w:p>
+                  <w:pPr>
+                    <w:pStyle w:val="ListParagraph"/>
+                    <w:numPr>
+                      <w:ilvl w:val="0"/>
+                      <w:numId w:val="4"/>
+                    </w:numPr>
+                    <w:cnfStyle w:val="000000100000" w:firstRow="0" w:lastRow="0" w:firstColumn="0" w:lastColumn="0" w:oddVBand="0" w:evenVBand="0" w:oddHBand="1" w:evenHBand="0" w:firstRowFirstColumn="0" w:firstRowLastColumn="0" w:lastRowFirstColumn="0" w:lastRowLastColumn="0"/>
+                    <w:rPr>
+                      <w:rFonts w:ascii="Times New Roman" w:hAnsi="Times New Roman" w:cs="Times New Roman"/>
+                      <w:sz w:val="24"/>
+                      <w:szCs w:val="24"/>
+                    </w:rPr>
+                  </w:pPr>
+                  <w:r>
+                    <w:rPr>
+                      <w:rFonts w:ascii="Times New Roman" w:hAnsi="Times New Roman" w:cs="Times New Roman"/>
+                      <w:sz w:val="24"/>
+                      <w:szCs w:val="24"/>
+                    </w:rPr>
+                    <w:t>“Party expense”</w:t>
+                  </w:r>
+                  <w:r>
+                    <w:rPr>
+                      <w:rFonts w:ascii="Times New Roman" w:hAnsi="Times New Roman" w:cs="Times New Roman"/>
+                      <w:sz w:val="24"/>
+                      <w:szCs w:val="24"/>
+                    </w:rPr>
+                    <w:t xml:space="preserve"> field</w:t>
+                  </w:r>
+                </w:p>
+                <w:p>
+                  <w:pPr>
+                    <w:pStyle w:val="ListParagraph"/>
+                    <w:numPr>
+                      <w:ilvl w:val="0"/>
+                      <w:numId w:val="4"/>
+                    </w:numPr>
+                    <w:cnfStyle w:val="000000100000" w:firstRow="0" w:lastRow="0" w:firstColumn="0" w:lastColumn="0" w:oddVBand="0" w:evenVBand="0" w:oddHBand="1" w:evenHBand="0" w:firstRowFirstColumn="0" w:firstRowLastColumn="0" w:lastRowFirstColumn="0" w:lastRowLastColumn="0"/>
+                    <w:rPr>
+                      <w:rFonts w:ascii="Times New Roman" w:hAnsi="Times New Roman" w:cs="Times New Roman"/>
+                      <w:sz w:val="24"/>
+                      <w:szCs w:val="24"/>
+                    </w:rPr>
+                  </w:pPr>
+                  <w:r>
+                    <w:rPr>
+                      <w:rFonts w:ascii="Times New Roman" w:hAnsi="Times New Roman" w:cs="Times New Roman"/>
+                      <w:sz w:val="24"/>
+                      <w:szCs w:val="24"/>
+                    </w:rPr>
+                    <w:t>“Clothes”</w:t>
+                  </w:r>
+                  <w:r>
+                    <w:rPr>
+                      <w:rFonts w:ascii="Times New Roman" w:hAnsi="Times New Roman" w:cs="Times New Roman"/>
+                      <w:sz w:val="24"/>
+                      <w:szCs w:val="24"/>
+                    </w:rPr>
+                    <w:t xml:space="preserve"> field</w:t>
+                  </w:r>
+                </w:p>
+                <w:p>
+                  <w:pPr>
+                    <w:pStyle w:val="ListParagraph"/>
+                    <w:numPr>
+                      <w:ilvl w:val="0"/>
+                      <w:numId w:val="4"/>
+                    </w:numPr>
+                    <w:cnfStyle w:val="000000100000" w:firstRow="0" w:lastRow="0" w:firstColumn="0" w:lastColumn="0" w:oddVBand="0" w:evenVBand="0" w:oddHBand="1" w:evenHBand="0" w:firstRowFirstColumn="0" w:firstRowLastColumn="0" w:lastRowFirstColumn="0" w:lastRowLastColumn="0"/>
+                    <w:rPr>
+                      <w:rFonts w:ascii="Times New Roman" w:hAnsi="Times New Roman" w:cs="Times New Roman"/>
+                      <w:sz w:val="24"/>
+                      <w:szCs w:val="24"/>
+                    </w:rPr>
+                  </w:pPr>
+                  <w:r>
+                    <w:rPr>
+                      <w:rFonts w:ascii="Times New Roman" w:hAnsi="Times New Roman" w:cs="Times New Roman"/>
+                      <w:sz w:val="24"/>
+                      <w:szCs w:val="24"/>
+                    </w:rPr>
+                    <w:t>“Others”</w:t>
+                  </w:r>
+                  <w:r>
+                    <w:rPr>
+                      <w:rFonts w:ascii="Times New Roman" w:hAnsi="Times New Roman" w:cs="Times New Roman"/>
+                      <w:sz w:val="24"/>
+                      <w:szCs w:val="24"/>
+                    </w:rPr>
+                    <w:t xml:space="preserve"> field</w:t>
                   </w:r>
                 </w:p>
               </w:tc>
@@ -2075,7 +2645,15 @@
                       <w:sz w:val="24"/>
                       <w:szCs w:val="24"/>
                     </w:rPr>
-                    <w:t>Return “Schedule” screen</w:t>
+                    <w:t>Return to “</w:t>
+                  </w:r>
+                  <w:r>
+                    <w:rPr>
+                      <w:rFonts w:ascii="Times New Roman" w:eastAsia="Trebuchet MS" w:hAnsi="Times New Roman" w:cs="Times New Roman"/>
+                      <w:sz w:val="24"/>
+                      <w:szCs w:val="24"/>
+                    </w:rPr>
+                    <w:t>Schedule” screen</w:t>
                   </w:r>
                 </w:p>
               </w:tc>
@@ -2295,7 +2873,15 @@
                       <w:sz w:val="24"/>
                       <w:szCs w:val="24"/>
                     </w:rPr>
-                    <w:t>Display sub-menu include:</w:t>
+                    <w:t xml:space="preserve">Display sub-menu </w:t>
+                  </w:r>
+                  <w:r>
+                    <w:rPr>
+                      <w:rFonts w:ascii="Times New Roman" w:hAnsi="Times New Roman" w:cs="Times New Roman"/>
+                      <w:sz w:val="24"/>
+                      <w:szCs w:val="24"/>
+                    </w:rPr>
+                    <w:t>includes:</w:t>
                   </w:r>
                 </w:p>
                 <w:p>
@@ -2609,7 +3195,15 @@
                       <w:sz w:val="24"/>
                       <w:szCs w:val="24"/>
                     </w:rPr>
-                    <w:t>Return “Schedule” screen</w:t>
+                    <w:t>Return to “</w:t>
+                  </w:r>
+                  <w:r>
+                    <w:rPr>
+                      <w:rFonts w:ascii="Times New Roman" w:eastAsia="Trebuchet MS" w:hAnsi="Times New Roman" w:cs="Times New Roman"/>
+                      <w:sz w:val="24"/>
+                      <w:szCs w:val="24"/>
+                    </w:rPr>
+                    <w:t>Schedule” screen</w:t>
                   </w:r>
                 </w:p>
                 <w:p>
@@ -2632,6 +3226,7 @@
                       <w:sz w:val="24"/>
                       <w:szCs w:val="24"/>
                     </w:rPr>
+                    <w:lastRenderedPageBreak/>
                     <w:t>Display message “Saved”</w:t>
                   </w:r>
                 </w:p>
@@ -2838,7 +3433,15 @@
                       <w:sz w:val="24"/>
                       <w:szCs w:val="24"/>
                     </w:rPr>
-                    <w:t>Display sub-menu include:</w:t>
+                    <w:t xml:space="preserve">Display sub-menu </w:t>
+                  </w:r>
+                  <w:r>
+                    <w:rPr>
+                      <w:rFonts w:ascii="Times New Roman" w:hAnsi="Times New Roman" w:cs="Times New Roman"/>
+                      <w:sz w:val="24"/>
+                      <w:szCs w:val="24"/>
+                    </w:rPr>
+                    <w:t>includes:</w:t>
                   </w:r>
                 </w:p>
                 <w:p>
@@ -3271,7 +3874,6 @@
                       <w:sz w:val="24"/>
                       <w:szCs w:val="24"/>
                     </w:rPr>
-                    <w:lastRenderedPageBreak/>
                     <w:t>4</w:t>
                   </w:r>
                 </w:p>
@@ -3323,7 +3925,15 @@
                       <w:sz w:val="24"/>
                       <w:szCs w:val="24"/>
                     </w:rPr>
-                    <w:t>Return “Schedule” screen</w:t>
+                    <w:t>Return to “</w:t>
+                  </w:r>
+                  <w:r>
+                    <w:rPr>
+                      <w:rFonts w:ascii="Times New Roman" w:eastAsia="Trebuchet MS" w:hAnsi="Times New Roman" w:cs="Times New Roman"/>
+                      <w:sz w:val="24"/>
+                      <w:szCs w:val="24"/>
+                    </w:rPr>
+                    <w:t>Schedule” screen</w:t>
                   </w:r>
                 </w:p>
                 <w:p>
@@ -3542,7 +4152,15 @@
                       <w:sz w:val="24"/>
                       <w:szCs w:val="24"/>
                     </w:rPr>
-                    <w:t>Display sub-menu include:</w:t>
+                    <w:t xml:space="preserve">Display sub-menu </w:t>
+                  </w:r>
+                  <w:r>
+                    <w:rPr>
+                      <w:rFonts w:ascii="Times New Roman" w:hAnsi="Times New Roman" w:cs="Times New Roman"/>
+                      <w:sz w:val="24"/>
+                      <w:szCs w:val="24"/>
+                    </w:rPr>
+                    <w:t>includes:</w:t>
                   </w:r>
                 </w:p>
                 <w:p>
@@ -3805,6 +4423,7 @@
                       <w:sz w:val="24"/>
                       <w:szCs w:val="24"/>
                     </w:rPr>
+                    <w:lastRenderedPageBreak/>
                     <w:t>4</w:t>
                   </w:r>
                 </w:p>
@@ -3856,7 +4475,15 @@
                       <w:sz w:val="24"/>
                       <w:szCs w:val="24"/>
                     </w:rPr>
-                    <w:t>Return “Schedule” screen</w:t>
+                    <w:t>Return to “</w:t>
+                  </w:r>
+                  <w:r>
+                    <w:rPr>
+                      <w:rFonts w:ascii="Times New Roman" w:eastAsia="Trebuchet MS" w:hAnsi="Times New Roman" w:cs="Times New Roman"/>
+                      <w:sz w:val="24"/>
+                      <w:szCs w:val="24"/>
+                    </w:rPr>
+                    <w:t>Schedule” screen</w:t>
                   </w:r>
                 </w:p>
               </w:tc>
@@ -4029,7 +4656,15 @@
                       <w:sz w:val="24"/>
                       <w:szCs w:val="24"/>
                     </w:rPr>
-                    <w:t>Display sub-menu include:</w:t>
+                    <w:t xml:space="preserve">Display sub-menu </w:t>
+                  </w:r>
+                  <w:r>
+                    <w:rPr>
+                      <w:rFonts w:ascii="Times New Roman" w:hAnsi="Times New Roman" w:cs="Times New Roman"/>
+                      <w:sz w:val="24"/>
+                      <w:szCs w:val="24"/>
+                    </w:rPr>
+                    <w:t>includes:</w:t>
                   </w:r>
                 </w:p>
                 <w:p>
@@ -4521,7 +5156,15 @@
                       <w:sz w:val="24"/>
                       <w:szCs w:val="24"/>
                     </w:rPr>
-                    <w:t>Return “Schedule” screen</w:t>
+                    <w:t>Return to “</w:t>
+                  </w:r>
+                  <w:r>
+                    <w:rPr>
+                      <w:rFonts w:ascii="Times New Roman" w:eastAsia="Trebuchet MS" w:hAnsi="Times New Roman" w:cs="Times New Roman"/>
+                      <w:sz w:val="24"/>
+                      <w:szCs w:val="24"/>
+                    </w:rPr>
+                    <w:t>Schedule” screen</w:t>
                   </w:r>
                 </w:p>
               </w:tc>
@@ -4722,7 +5365,15 @@
                       <w:sz w:val="24"/>
                       <w:szCs w:val="24"/>
                     </w:rPr>
-                    <w:t>Display sub-menu include:</w:t>
+                    <w:t xml:space="preserve">Display sub-menu </w:t>
+                  </w:r>
+                  <w:r>
+                    <w:rPr>
+                      <w:rFonts w:ascii="Times New Roman" w:hAnsi="Times New Roman" w:cs="Times New Roman"/>
+                      <w:sz w:val="24"/>
+                      <w:szCs w:val="24"/>
+                    </w:rPr>
+                    <w:t>includes:</w:t>
                   </w:r>
                 </w:p>
                 <w:p>
@@ -4985,6 +5636,7 @@
                       <w:sz w:val="24"/>
                       <w:szCs w:val="24"/>
                     </w:rPr>
+                    <w:lastRenderedPageBreak/>
                     <w:t>4</w:t>
                   </w:r>
                 </w:p>
@@ -5254,7 +5906,15 @@
                       <w:sz w:val="24"/>
                       <w:szCs w:val="24"/>
                     </w:rPr>
-                    <w:t>Display sub-menu include:</w:t>
+                    <w:t xml:space="preserve">Display sub-menu </w:t>
+                  </w:r>
+                  <w:r>
+                    <w:rPr>
+                      <w:rFonts w:ascii="Times New Roman" w:hAnsi="Times New Roman" w:cs="Times New Roman"/>
+                      <w:sz w:val="24"/>
+                      <w:szCs w:val="24"/>
+                    </w:rPr>
+                    <w:t>includes:</w:t>
                   </w:r>
                 </w:p>
                 <w:p>
@@ -5600,7 +6260,6 @@
                       <w:sz w:val="24"/>
                       <w:szCs w:val="24"/>
                     </w:rPr>
-                    <w:lastRenderedPageBreak/>
                     <w:t>“Clothes”</w:t>
                   </w:r>
                   <w:r>
@@ -5680,7 +6339,6 @@
                       <w:sz w:val="24"/>
                       <w:szCs w:val="24"/>
                     </w:rPr>
-                    <w:lastRenderedPageBreak/>
                     <w:t>4</w:t>
                   </w:r>
                 </w:p>
@@ -5929,7 +6587,15 @@
                       <w:sz w:val="24"/>
                       <w:szCs w:val="24"/>
                     </w:rPr>
-                    <w:t>Display sub-menu include:</w:t>
+                    <w:t xml:space="preserve">Display sub-menu </w:t>
+                  </w:r>
+                  <w:r>
+                    <w:rPr>
+                      <w:rFonts w:ascii="Times New Roman" w:hAnsi="Times New Roman" w:cs="Times New Roman"/>
+                      <w:sz w:val="24"/>
+                      <w:szCs w:val="24"/>
+                    </w:rPr>
+                    <w:t>includes:</w:t>
                   </w:r>
                 </w:p>
                 <w:p>
@@ -6023,6 +6689,7 @@
                       <w:sz w:val="24"/>
                       <w:szCs w:val="24"/>
                     </w:rPr>
+                    <w:lastRenderedPageBreak/>
                     <w:t>2</w:t>
                   </w:r>
                 </w:p>
@@ -6548,7 +7215,6 @@
                 <w:sz w:val="24"/>
                 <w:szCs w:val="24"/>
               </w:rPr>
-              <w:lastRenderedPageBreak/>
               <w:t>Screen:</w:t>
             </w:r>
           </w:p>
@@ -7074,6 +7740,7 @@
                       <w:sz w:val="24"/>
                       <w:szCs w:val="24"/>
                     </w:rPr>
+                    <w:lastRenderedPageBreak/>
                     <w:t>Monthly b</w:t>
                   </w:r>
                   <w:r>
@@ -8254,7 +8921,6 @@
                       <w:sz w:val="24"/>
                       <w:szCs w:val="24"/>
                     </w:rPr>
-                    <w:lastRenderedPageBreak/>
                     <w:t>Party expense label</w:t>
                   </w:r>
                 </w:p>
@@ -8823,6 +9489,7 @@
                       <w:sz w:val="24"/>
                       <w:szCs w:val="24"/>
                     </w:rPr>
+                    <w:lastRenderedPageBreak/>
                     <w:t>Function</w:t>
                   </w:r>
                 </w:p>
@@ -9547,7 +10214,6 @@
                 <w:szCs w:val="24"/>
               </w:rPr>
             </w:pPr>
-            <w:proofErr w:type="spellStart"/>
             <w:r>
               <w:rPr>
                 <w:rFonts w:ascii="Times New Roman" w:hAnsi="Times New Roman" w:cs="Times New Roman"/>
@@ -9556,7 +10222,6 @@
               </w:rPr>
               <w:t>LinhLLL</w:t>
             </w:r>
-            <w:proofErr w:type="spellEnd"/>
           </w:p>
         </w:tc>
       </w:tr>
@@ -9581,7 +10246,6 @@
                 <w:sz w:val="24"/>
                 <w:szCs w:val="24"/>
               </w:rPr>
-              <w:lastRenderedPageBreak/>
               <w:t>Date</w:t>
             </w:r>
           </w:p>
@@ -10338,7 +11002,15 @@
                       <w:sz w:val="24"/>
                       <w:szCs w:val="24"/>
                     </w:rPr>
-                    <w:t>Display sub-menu include:</w:t>
+                    <w:t xml:space="preserve">Display sub-menu </w:t>
+                  </w:r>
+                  <w:r>
+                    <w:rPr>
+                      <w:rFonts w:ascii="Times New Roman" w:hAnsi="Times New Roman" w:cs="Times New Roman"/>
+                      <w:sz w:val="24"/>
+                      <w:szCs w:val="24"/>
+                    </w:rPr>
+                    <w:t>includes:</w:t>
                   </w:r>
                 </w:p>
                 <w:p>
@@ -10522,7 +11194,6 @@
                       <w:sz w:val="24"/>
                       <w:szCs w:val="24"/>
                     </w:rPr>
-                    <w:lastRenderedPageBreak/>
                     <w:t>4</w:t>
                   </w:r>
                 </w:p>
@@ -10589,6 +11260,7 @@
                       <w:sz w:val="24"/>
                       <w:szCs w:val="24"/>
                     </w:rPr>
+                    <w:lastRenderedPageBreak/>
                     <w:t>5</w:t>
                   </w:r>
                 </w:p>
@@ -10640,7 +11312,15 @@
                       <w:sz w:val="24"/>
                       <w:szCs w:val="24"/>
                     </w:rPr>
-                    <w:t>Return “Schedule” screen</w:t>
+                    <w:t>Return to “</w:t>
+                  </w:r>
+                  <w:r>
+                    <w:rPr>
+                      <w:rFonts w:ascii="Times New Roman" w:eastAsia="Trebuchet MS" w:hAnsi="Times New Roman" w:cs="Times New Roman"/>
+                      <w:sz w:val="24"/>
+                      <w:szCs w:val="24"/>
+                    </w:rPr>
+                    <w:t>Schedule” screen</w:t>
                   </w:r>
                 </w:p>
                 <w:p>
@@ -10971,7 +11651,15 @@
                       <w:sz w:val="24"/>
                       <w:szCs w:val="24"/>
                     </w:rPr>
-                    <w:t>Display sub-menu include:</w:t>
+                    <w:t xml:space="preserve">Display sub-menu </w:t>
+                  </w:r>
+                  <w:r>
+                    <w:rPr>
+                      <w:rFonts w:ascii="Times New Roman" w:hAnsi="Times New Roman" w:cs="Times New Roman"/>
+                      <w:sz w:val="24"/>
+                      <w:szCs w:val="24"/>
+                    </w:rPr>
+                    <w:t>includes:</w:t>
                   </w:r>
                 </w:p>
                 <w:p>
@@ -11272,7 +11960,15 @@
                       <w:sz w:val="24"/>
                       <w:szCs w:val="24"/>
                     </w:rPr>
-                    <w:t>Return “Schedule” screen</w:t>
+                    <w:t>Return to “</w:t>
+                  </w:r>
+                  <w:r>
+                    <w:rPr>
+                      <w:rFonts w:ascii="Times New Roman" w:eastAsia="Trebuchet MS" w:hAnsi="Times New Roman" w:cs="Times New Roman"/>
+                      <w:sz w:val="24"/>
+                      <w:szCs w:val="24"/>
+                    </w:rPr>
+                    <w:t>Schedule” screen</w:t>
                   </w:r>
                 </w:p>
               </w:tc>
@@ -11472,7 +12168,15 @@
                       <w:sz w:val="24"/>
                       <w:szCs w:val="24"/>
                     </w:rPr>
-                    <w:t>Display sub-menu include:</w:t>
+                    <w:t xml:space="preserve">Display sub-menu </w:t>
+                  </w:r>
+                  <w:r>
+                    <w:rPr>
+                      <w:rFonts w:ascii="Times New Roman" w:hAnsi="Times New Roman" w:cs="Times New Roman"/>
+                      <w:sz w:val="24"/>
+                      <w:szCs w:val="24"/>
+                    </w:rPr>
+                    <w:t>includes:</w:t>
                   </w:r>
                 </w:p>
                 <w:p>
@@ -11759,7 +12463,6 @@
                       <w:sz w:val="24"/>
                       <w:szCs w:val="24"/>
                     </w:rPr>
-                    <w:lastRenderedPageBreak/>
                     <w:t>4</w:t>
                   </w:r>
                 </w:p>
@@ -11811,7 +12514,15 @@
                       <w:sz w:val="24"/>
                       <w:szCs w:val="24"/>
                     </w:rPr>
-                    <w:t>Return “Schedule” screen</w:t>
+                    <w:t>Return to “</w:t>
+                  </w:r>
+                  <w:r>
+                    <w:rPr>
+                      <w:rFonts w:ascii="Times New Roman" w:eastAsia="Trebuchet MS" w:hAnsi="Times New Roman" w:cs="Times New Roman"/>
+                      <w:sz w:val="24"/>
+                      <w:szCs w:val="24"/>
+                    </w:rPr>
+                    <w:t>Schedule” screen</w:t>
                   </w:r>
                 </w:p>
                 <w:p>
@@ -11857,6 +12568,7 @@
                       <w:sz w:val="24"/>
                       <w:szCs w:val="24"/>
                     </w:rPr>
+                    <w:lastRenderedPageBreak/>
                     <w:t>Display saved data</w:t>
                   </w:r>
                 </w:p>
@@ -12032,7 +12744,15 @@
                       <w:sz w:val="24"/>
                       <w:szCs w:val="24"/>
                     </w:rPr>
-                    <w:t>Display sub-menu include:</w:t>
+                    <w:t xml:space="preserve">Display sub-menu </w:t>
+                  </w:r>
+                  <w:r>
+                    <w:rPr>
+                      <w:rFonts w:ascii="Times New Roman" w:hAnsi="Times New Roman" w:cs="Times New Roman"/>
+                      <w:sz w:val="24"/>
+                      <w:szCs w:val="24"/>
+                    </w:rPr>
+                    <w:t>includes:</w:t>
                   </w:r>
                 </w:p>
                 <w:p>
@@ -12548,7 +13268,15 @@
                       <w:sz w:val="24"/>
                       <w:szCs w:val="24"/>
                     </w:rPr>
-                    <w:t>Return “Schedule” screen</w:t>
+                    <w:t>Return to “</w:t>
+                  </w:r>
+                  <w:r>
+                    <w:rPr>
+                      <w:rFonts w:ascii="Times New Roman" w:eastAsia="Trebuchet MS" w:hAnsi="Times New Roman" w:cs="Times New Roman"/>
+                      <w:sz w:val="24"/>
+                      <w:szCs w:val="24"/>
+                    </w:rPr>
+                    <w:t>Schedule” screen</w:t>
                   </w:r>
                 </w:p>
                 <w:p>
@@ -12767,7 +13495,15 @@
                       <w:sz w:val="24"/>
                       <w:szCs w:val="24"/>
                     </w:rPr>
-                    <w:t>Display sub-menu include:</w:t>
+                    <w:t xml:space="preserve">Display sub-menu </w:t>
+                  </w:r>
+                  <w:r>
+                    <w:rPr>
+                      <w:rFonts w:ascii="Times New Roman" w:hAnsi="Times New Roman" w:cs="Times New Roman"/>
+                      <w:sz w:val="24"/>
+                      <w:szCs w:val="24"/>
+                    </w:rPr>
+                    <w:t>includes:</w:t>
                   </w:r>
                 </w:p>
                 <w:p>
@@ -12951,7 +13687,6 @@
                       <w:sz w:val="24"/>
                       <w:szCs w:val="24"/>
                     </w:rPr>
-                    <w:lastRenderedPageBreak/>
                     <w:t>3</w:t>
                   </w:r>
                 </w:p>
@@ -13066,7 +13801,15 @@
                       <w:sz w:val="24"/>
                       <w:szCs w:val="24"/>
                     </w:rPr>
-                    <w:t>Return “Schedule” screen</w:t>
+                    <w:t>Return to “</w:t>
+                  </w:r>
+                  <w:r>
+                    <w:rPr>
+                      <w:rFonts w:ascii="Times New Roman" w:eastAsia="Trebuchet MS" w:hAnsi="Times New Roman" w:cs="Times New Roman"/>
+                      <w:sz w:val="24"/>
+                      <w:szCs w:val="24"/>
+                    </w:rPr>
+                    <w:t>Schedule” screen</w:t>
                   </w:r>
                 </w:p>
               </w:tc>
@@ -13239,7 +13982,15 @@
                       <w:sz w:val="24"/>
                       <w:szCs w:val="24"/>
                     </w:rPr>
-                    <w:t>Display sub-menu include:</w:t>
+                    <w:t xml:space="preserve">Display sub-menu </w:t>
+                  </w:r>
+                  <w:r>
+                    <w:rPr>
+                      <w:rFonts w:ascii="Times New Roman" w:hAnsi="Times New Roman" w:cs="Times New Roman"/>
+                      <w:sz w:val="24"/>
+                      <w:szCs w:val="24"/>
+                    </w:rPr>
+                    <w:t>includes:</w:t>
                   </w:r>
                 </w:p>
                 <w:p>
@@ -13755,7 +14506,15 @@
                       <w:sz w:val="24"/>
                       <w:szCs w:val="24"/>
                     </w:rPr>
-                    <w:t>Return “Schedule” screen</w:t>
+                    <w:t>Return to “</w:t>
+                  </w:r>
+                  <w:r>
+                    <w:rPr>
+                      <w:rFonts w:ascii="Times New Roman" w:eastAsia="Trebuchet MS" w:hAnsi="Times New Roman" w:cs="Times New Roman"/>
+                      <w:sz w:val="24"/>
+                      <w:szCs w:val="24"/>
+                    </w:rPr>
+                    <w:t>Schedule” screen</w:t>
                   </w:r>
                 </w:p>
               </w:tc>
@@ -14041,7 +14800,15 @@
                       <w:sz w:val="24"/>
                       <w:szCs w:val="24"/>
                     </w:rPr>
-                    <w:t>Display sub-menu include:</w:t>
+                    <w:t xml:space="preserve">Display sub-menu </w:t>
+                  </w:r>
+                  <w:r>
+                    <w:rPr>
+                      <w:rFonts w:ascii="Times New Roman" w:hAnsi="Times New Roman" w:cs="Times New Roman"/>
+                      <w:sz w:val="24"/>
+                      <w:szCs w:val="24"/>
+                    </w:rPr>
+                    <w:t>includes:</w:t>
                   </w:r>
                 </w:p>
                 <w:p>
@@ -14110,7 +14877,6 @@
                       <w:sz w:val="24"/>
                       <w:szCs w:val="24"/>
                     </w:rPr>
-                    <w:lastRenderedPageBreak/>
                     <w:t>Delete Schedule</w:t>
                   </w:r>
                 </w:p>
@@ -14139,7 +14905,6 @@
                       <w:sz w:val="24"/>
                       <w:szCs w:val="24"/>
                     </w:rPr>
-                    <w:lastRenderedPageBreak/>
                     <w:t>3</w:t>
                   </w:r>
                 </w:p>
@@ -14279,6 +15044,7 @@
                       <w:sz w:val="24"/>
                       <w:szCs w:val="24"/>
                     </w:rPr>
+                    <w:lastRenderedPageBreak/>
                     <w:t>Step</w:t>
                   </w:r>
                 </w:p>
@@ -14401,7 +15167,15 @@
                       <w:sz w:val="24"/>
                       <w:szCs w:val="24"/>
                     </w:rPr>
-                    <w:t>Display sub-menu include:</w:t>
+                    <w:t xml:space="preserve">Display sub-menu </w:t>
+                  </w:r>
+                  <w:r>
+                    <w:rPr>
+                      <w:rFonts w:ascii="Times New Roman" w:hAnsi="Times New Roman" w:cs="Times New Roman"/>
+                      <w:sz w:val="24"/>
+                      <w:szCs w:val="24"/>
+                    </w:rPr>
+                    <w:t>includes:</w:t>
                   </w:r>
                 </w:p>
                 <w:p>
@@ -14941,7 +15715,15 @@
                       <w:sz w:val="24"/>
                       <w:szCs w:val="24"/>
                     </w:rPr>
-                    <w:t>Display sub-menu include:</w:t>
+                    <w:t xml:space="preserve">Display sub-menu </w:t>
+                  </w:r>
+                  <w:r>
+                    <w:rPr>
+                      <w:rFonts w:ascii="Times New Roman" w:hAnsi="Times New Roman" w:cs="Times New Roman"/>
+                      <w:sz w:val="24"/>
+                      <w:szCs w:val="24"/>
+                    </w:rPr>
+                    <w:t>includes:</w:t>
                   </w:r>
                 </w:p>
                 <w:p>
@@ -15295,7 +16077,6 @@
                       <w:sz w:val="24"/>
                       <w:szCs w:val="24"/>
                     </w:rPr>
-                    <w:lastRenderedPageBreak/>
                     <w:t>“Clothes”</w:t>
                   </w:r>
                 </w:p>
@@ -15628,7 +16409,15 @@
                       <w:sz w:val="24"/>
                       <w:szCs w:val="24"/>
                     </w:rPr>
-                    <w:t>Display sub-menu include:</w:t>
+                    <w:t xml:space="preserve">Display sub-menu </w:t>
+                  </w:r>
+                  <w:r>
+                    <w:rPr>
+                      <w:rFonts w:ascii="Times New Roman" w:hAnsi="Times New Roman" w:cs="Times New Roman"/>
+                      <w:sz w:val="24"/>
+                      <w:szCs w:val="24"/>
+                    </w:rPr>
+                    <w:t>includes:</w:t>
                   </w:r>
                 </w:p>
                 <w:p>
@@ -16250,7 +17039,6 @@
                       <w:sz w:val="24"/>
                       <w:szCs w:val="24"/>
                     </w:rPr>
-                    <w:lastRenderedPageBreak/>
                     <w:t>2</w:t>
                   </w:r>
                 </w:p>
@@ -16318,6 +17106,7 @@
                       <w:sz w:val="24"/>
                       <w:szCs w:val="24"/>
                     </w:rPr>
+                    <w:lastRenderedPageBreak/>
                     <w:t>3</w:t>
                   </w:r>
                 </w:p>
@@ -17813,7 +18602,6 @@
                       <w:sz w:val="24"/>
                       <w:szCs w:val="24"/>
                     </w:rPr>
-                    <w:lastRenderedPageBreak/>
                     <w:t>Birthday expense label</w:t>
                   </w:r>
                 </w:p>
@@ -17946,6 +18734,7 @@
                       <w:sz w:val="24"/>
                       <w:szCs w:val="24"/>
                     </w:rPr>
+                    <w:lastRenderedPageBreak/>
                     <w:t>Birthday</w:t>
                   </w:r>
                 </w:p>
@@ -19178,6 +19967,7 @@
                 <w:sz w:val="24"/>
                 <w:szCs w:val="24"/>
               </w:rPr>
+              <w:lastRenderedPageBreak/>
               <w:t>Use-case No.</w:t>
             </w:r>
           </w:p>
@@ -19347,7 +20137,6 @@
                 <w:szCs w:val="24"/>
               </w:rPr>
             </w:pPr>
-            <w:proofErr w:type="spellStart"/>
             <w:r>
               <w:rPr>
                 <w:rFonts w:ascii="Times New Roman" w:hAnsi="Times New Roman" w:cs="Times New Roman"/>
@@ -19356,7 +20145,6 @@
               </w:rPr>
               <w:t>LinhLLL</w:t>
             </w:r>
-            <w:proofErr w:type="spellEnd"/>
           </w:p>
         </w:tc>
       </w:tr>
@@ -19886,7 +20674,6 @@
                       <w:sz w:val="24"/>
                       <w:szCs w:val="24"/>
                     </w:rPr>
-                    <w:lastRenderedPageBreak/>
                     <w:t>Step</w:t>
                   </w:r>
                 </w:p>
@@ -19963,6 +20750,7 @@
                       <w:sz w:val="24"/>
                       <w:szCs w:val="24"/>
                     </w:rPr>
+                    <w:lastRenderedPageBreak/>
                     <w:t>1</w:t>
                   </w:r>
                 </w:p>
@@ -20120,7 +20908,15 @@
                       <w:sz w:val="24"/>
                       <w:szCs w:val="24"/>
                     </w:rPr>
-                    <w:t>Display sub-menu include:</w:t>
+                    <w:t xml:space="preserve">Display sub-menu </w:t>
+                  </w:r>
+                  <w:r>
+                    <w:rPr>
+                      <w:rFonts w:ascii="Times New Roman" w:hAnsi="Times New Roman" w:cs="Times New Roman"/>
+                      <w:sz w:val="24"/>
+                      <w:szCs w:val="24"/>
+                    </w:rPr>
+                    <w:t>includes:</w:t>
                   </w:r>
                 </w:p>
                 <w:p>
@@ -20263,7 +21059,15 @@
                       <w:sz w:val="24"/>
                       <w:szCs w:val="24"/>
                     </w:rPr>
-                    <w:t>Show pop-up “Confirm” include:</w:t>
+                    <w:t xml:space="preserve">Show pop-up “Confirm” </w:t>
+                  </w:r>
+                  <w:r>
+                    <w:rPr>
+                      <w:rFonts w:ascii="Times New Roman" w:eastAsia="Trebuchet MS" w:hAnsi="Times New Roman" w:cs="Times New Roman"/>
+                      <w:sz w:val="24"/>
+                      <w:szCs w:val="24"/>
+                    </w:rPr>
+                    <w:t>includes:</w:t>
                   </w:r>
                 </w:p>
                 <w:p>
@@ -20701,7 +21505,15 @@
                       <w:sz w:val="24"/>
                       <w:szCs w:val="24"/>
                     </w:rPr>
-                    <w:t>Display sub-menu include:</w:t>
+                    <w:t xml:space="preserve">Display sub-menu </w:t>
+                  </w:r>
+                  <w:r>
+                    <w:rPr>
+                      <w:rFonts w:ascii="Times New Roman" w:hAnsi="Times New Roman" w:cs="Times New Roman"/>
+                      <w:sz w:val="24"/>
+                      <w:szCs w:val="24"/>
+                    </w:rPr>
+                    <w:t>includes:</w:t>
                   </w:r>
                 </w:p>
                 <w:p>
@@ -20844,7 +21656,15 @@
                       <w:sz w:val="24"/>
                       <w:szCs w:val="24"/>
                     </w:rPr>
-                    <w:t>Show pop-up “Confirm” include:</w:t>
+                    <w:t xml:space="preserve">Show pop-up “Confirm” </w:t>
+                  </w:r>
+                  <w:r>
+                    <w:rPr>
+                      <w:rFonts w:ascii="Times New Roman" w:eastAsia="Trebuchet MS" w:hAnsi="Times New Roman" w:cs="Times New Roman"/>
+                      <w:sz w:val="24"/>
+                      <w:szCs w:val="24"/>
+                    </w:rPr>
+                    <w:t>includes:</w:t>
                   </w:r>
                 </w:p>
                 <w:p>
@@ -20974,7 +21794,15 @@
                       <w:sz w:val="24"/>
                       <w:szCs w:val="24"/>
                     </w:rPr>
-                    <w:t>Return “Schedule” screen</w:t>
+                    <w:t>Return to “</w:t>
+                  </w:r>
+                  <w:r>
+                    <w:rPr>
+                      <w:rFonts w:ascii="Times New Roman" w:hAnsi="Times New Roman" w:cs="Times New Roman"/>
+                      <w:sz w:val="24"/>
+                      <w:szCs w:val="24"/>
+                    </w:rPr>
+                    <w:t>Schedule” screen</w:t>
                   </w:r>
                 </w:p>
               </w:tc>
@@ -21024,7 +21852,6 @@
                 <w:sz w:val="24"/>
                 <w:szCs w:val="24"/>
               </w:rPr>
-              <w:lastRenderedPageBreak/>
               <w:t xml:space="preserve">Alternative Scenario: </w:t>
             </w:r>
           </w:p>
@@ -21307,7 +22134,15 @@
                       <w:sz w:val="24"/>
                       <w:szCs w:val="24"/>
                     </w:rPr>
-                    <w:t>Display sub-menu include:</w:t>
+                    <w:t xml:space="preserve">Display sub-menu </w:t>
+                  </w:r>
+                  <w:r>
+                    <w:rPr>
+                      <w:rFonts w:ascii="Times New Roman" w:hAnsi="Times New Roman" w:cs="Times New Roman"/>
+                      <w:sz w:val="24"/>
+                      <w:szCs w:val="24"/>
+                    </w:rPr>
+                    <w:t>includes:</w:t>
                   </w:r>
                 </w:p>
                 <w:p>
@@ -21427,23 +22262,7 @@
                       <w:sz w:val="24"/>
                       <w:szCs w:val="24"/>
                     </w:rPr>
-                    <w:t>Touch “</w:t>
-                  </w:r>
-                  <w:r>
-                    <w:rPr>
-                      <w:rFonts w:ascii="Times New Roman" w:eastAsia="Trebuchet MS" w:hAnsi="Times New Roman" w:cs="Times New Roman"/>
-                      <w:sz w:val="24"/>
-                      <w:szCs w:val="24"/>
-                    </w:rPr>
-                    <w:t>Delete</w:t>
-                  </w:r>
-                  <w:r>
-                    <w:rPr>
-                      <w:rFonts w:ascii="Times New Roman" w:eastAsia="Trebuchet MS" w:hAnsi="Times New Roman" w:cs="Times New Roman"/>
-                      <w:sz w:val="24"/>
-                      <w:szCs w:val="24"/>
-                    </w:rPr>
-                    <w:t xml:space="preserve"> Schedule” </w:t>
+                    <w:t xml:space="preserve">Touch “Delete Schedule” </w:t>
                   </w:r>
                 </w:p>
               </w:tc>
@@ -21466,23 +22285,7 @@
                       <w:sz w:val="24"/>
                       <w:szCs w:val="24"/>
                     </w:rPr>
-                    <w:t xml:space="preserve">Show message: “ No data for </w:t>
-                  </w:r>
-                  <w:r>
-                    <w:rPr>
-                      <w:rFonts w:ascii="Times New Roman" w:eastAsia="Trebuchet MS" w:hAnsi="Times New Roman" w:cs="Times New Roman"/>
-                      <w:sz w:val="24"/>
-                      <w:szCs w:val="24"/>
-                    </w:rPr>
-                    <w:t>deleting</w:t>
-                  </w:r>
-                  <w:r>
-                    <w:rPr>
-                      <w:rFonts w:ascii="Times New Roman" w:eastAsia="Trebuchet MS" w:hAnsi="Times New Roman" w:cs="Times New Roman"/>
-                      <w:sz w:val="24"/>
-                      <w:szCs w:val="24"/>
-                    </w:rPr>
-                    <w:t>”</w:t>
+                    <w:t>Show message: “ No data for deleting”</w:t>
                   </w:r>
                 </w:p>
               </w:tc>
@@ -21803,8 +22606,6 @@
                 <w:szCs w:val="24"/>
               </w:rPr>
             </w:pPr>
-            <w:bookmarkStart w:id="0" w:name="_GoBack"/>
-            <w:bookmarkEnd w:id="0"/>
           </w:p>
           <w:p>
             <w:pPr>
@@ -22073,6 +22874,119 @@
     </w:lvl>
   </w:abstractNum>
   <w:abstractNum w:abstractNumId="2">
+    <w:nsid w:val="35B767F1"/>
+    <w:multiLevelType w:val="hybridMultilevel"/>
+    <w:tmpl w:val="CD4A3260"/>
+    <w:lvl w:ilvl="0" w:tplc="04090001">
+      <w:start w:val="1"/>
+      <w:numFmt w:val="bullet"/>
+      <w:lvlText w:val=""/>
+      <w:lvlJc w:val="left"/>
+      <w:pPr>
+        <w:ind w:left="1080" w:hanging="360"/>
+      </w:pPr>
+      <w:rPr>
+        <w:rFonts w:ascii="Symbol" w:hAnsi="Symbol" w:hint="default"/>
+      </w:rPr>
+    </w:lvl>
+    <w:lvl w:ilvl="1" w:tplc="04090003" w:tentative="1">
+      <w:start w:val="1"/>
+      <w:numFmt w:val="bullet"/>
+      <w:lvlText w:val="o"/>
+      <w:lvlJc w:val="left"/>
+      <w:pPr>
+        <w:ind w:left="1800" w:hanging="360"/>
+      </w:pPr>
+      <w:rPr>
+        <w:rFonts w:ascii="Courier New" w:hAnsi="Courier New" w:cs="Courier New" w:hint="default"/>
+      </w:rPr>
+    </w:lvl>
+    <w:lvl w:ilvl="2" w:tplc="04090005" w:tentative="1">
+      <w:start w:val="1"/>
+      <w:numFmt w:val="bullet"/>
+      <w:lvlText w:val=""/>
+      <w:lvlJc w:val="left"/>
+      <w:pPr>
+        <w:ind w:left="2520" w:hanging="360"/>
+      </w:pPr>
+      <w:rPr>
+        <w:rFonts w:ascii="Wingdings" w:hAnsi="Wingdings" w:hint="default"/>
+      </w:rPr>
+    </w:lvl>
+    <w:lvl w:ilvl="3" w:tplc="04090001" w:tentative="1">
+      <w:start w:val="1"/>
+      <w:numFmt w:val="bullet"/>
+      <w:lvlText w:val=""/>
+      <w:lvlJc w:val="left"/>
+      <w:pPr>
+        <w:ind w:left="3240" w:hanging="360"/>
+      </w:pPr>
+      <w:rPr>
+        <w:rFonts w:ascii="Symbol" w:hAnsi="Symbol" w:hint="default"/>
+      </w:rPr>
+    </w:lvl>
+    <w:lvl w:ilvl="4" w:tplc="04090003" w:tentative="1">
+      <w:start w:val="1"/>
+      <w:numFmt w:val="bullet"/>
+      <w:lvlText w:val="o"/>
+      <w:lvlJc w:val="left"/>
+      <w:pPr>
+        <w:ind w:left="3960" w:hanging="360"/>
+      </w:pPr>
+      <w:rPr>
+        <w:rFonts w:ascii="Courier New" w:hAnsi="Courier New" w:cs="Courier New" w:hint="default"/>
+      </w:rPr>
+    </w:lvl>
+    <w:lvl w:ilvl="5" w:tplc="04090005" w:tentative="1">
+      <w:start w:val="1"/>
+      <w:numFmt w:val="bullet"/>
+      <w:lvlText w:val=""/>
+      <w:lvlJc w:val="left"/>
+      <w:pPr>
+        <w:ind w:left="4680" w:hanging="360"/>
+      </w:pPr>
+      <w:rPr>
+        <w:rFonts w:ascii="Wingdings" w:hAnsi="Wingdings" w:hint="default"/>
+      </w:rPr>
+    </w:lvl>
+    <w:lvl w:ilvl="6" w:tplc="04090001" w:tentative="1">
+      <w:start w:val="1"/>
+      <w:numFmt w:val="bullet"/>
+      <w:lvlText w:val=""/>
+      <w:lvlJc w:val="left"/>
+      <w:pPr>
+        <w:ind w:left="5400" w:hanging="360"/>
+      </w:pPr>
+      <w:rPr>
+        <w:rFonts w:ascii="Symbol" w:hAnsi="Symbol" w:hint="default"/>
+      </w:rPr>
+    </w:lvl>
+    <w:lvl w:ilvl="7" w:tplc="04090003" w:tentative="1">
+      <w:start w:val="1"/>
+      <w:numFmt w:val="bullet"/>
+      <w:lvlText w:val="o"/>
+      <w:lvlJc w:val="left"/>
+      <w:pPr>
+        <w:ind w:left="6120" w:hanging="360"/>
+      </w:pPr>
+      <w:rPr>
+        <w:rFonts w:ascii="Courier New" w:hAnsi="Courier New" w:cs="Courier New" w:hint="default"/>
+      </w:rPr>
+    </w:lvl>
+    <w:lvl w:ilvl="8" w:tplc="04090005" w:tentative="1">
+      <w:start w:val="1"/>
+      <w:numFmt w:val="bullet"/>
+      <w:lvlText w:val=""/>
+      <w:lvlJc w:val="left"/>
+      <w:pPr>
+        <w:ind w:left="6840" w:hanging="360"/>
+      </w:pPr>
+      <w:rPr>
+        <w:rFonts w:ascii="Wingdings" w:hAnsi="Wingdings" w:hint="default"/>
+      </w:rPr>
+    </w:lvl>
+  </w:abstractNum>
+  <w:abstractNum w:abstractNumId="3">
     <w:nsid w:val="36A5282A"/>
     <w:multiLevelType w:val="hybridMultilevel"/>
     <w:tmpl w:val="1EFE3F48"/>
@@ -22188,10 +23102,13 @@
     <w:abstractNumId w:val="1"/>
   </w:num>
   <w:num w:numId="2">
-    <w:abstractNumId w:val="2"/>
+    <w:abstractNumId w:val="3"/>
   </w:num>
   <w:num w:numId="3">
     <w:abstractNumId w:val="0"/>
+  </w:num>
+  <w:num w:numId="4">
+    <w:abstractNumId w:val="2"/>
   </w:num>
 </w:numbering>
 </file>

</xml_diff>